<commit_message>
Finished the static lists of movie titles
</commit_message>
<xml_diff>
--- a/assets/Static Lists.docx
+++ b/assets/Static Lists.docx
@@ -43,30 +43,12 @@
     </w:p>
     <w:p>
       <w:r>
-        <w:t xml:space="preserve">Bodies </w:t>
-      </w:r>
-      <w:proofErr w:type="spellStart"/>
-      <w:r>
-        <w:t>Bodies</w:t>
-      </w:r>
-      <w:proofErr w:type="spellEnd"/>
-      <w:r>
-        <w:t xml:space="preserve"> </w:t>
-      </w:r>
-      <w:proofErr w:type="spellStart"/>
-      <w:r>
-        <w:t>Bodies</w:t>
-      </w:r>
-      <w:proofErr w:type="spellEnd"/>
-    </w:p>
-    <w:p>
-      <w:proofErr w:type="spellStart"/>
-      <w:r>
-        <w:t>Brahmastra</w:t>
-      </w:r>
-      <w:proofErr w:type="spellEnd"/>
-      <w:r>
-        <w:t xml:space="preserve"> Part One: Shiva</w:t>
+        <w:t>Bodies Bodies Bodies</w:t>
+      </w:r>
+    </w:p>
+    <w:p>
+      <w:r>
+        <w:t>Brahmastra Part One: Shiva</w:t>
       </w:r>
     </w:p>
     <w:p>
@@ -80,13 +62,8 @@
       </w:r>
     </w:p>
     <w:p>
-      <w:proofErr w:type="spellStart"/>
-      <w:r>
-        <w:t>Cuando</w:t>
-      </w:r>
-      <w:proofErr w:type="spellEnd"/>
-      <w:r>
-        <w:t xml:space="preserve"> Sea Joven</w:t>
+      <w:r>
+        <w:t>Cuando Sea Joven</w:t>
       </w:r>
     </w:p>
     <w:p>
@@ -95,13 +72,8 @@
       </w:r>
     </w:p>
     <w:p>
-      <w:proofErr w:type="spellStart"/>
-      <w:r>
-        <w:t>Dio</w:t>
-      </w:r>
-      <w:proofErr w:type="spellEnd"/>
-      <w:r>
-        <w:t>: Dreamers Never Die</w:t>
+      <w:r>
+        <w:t>Dio: Dreamers Never Die</w:t>
       </w:r>
     </w:p>
     <w:p>
@@ -110,19 +82,9 @@
       </w:r>
     </w:p>
     <w:p>
-      <w:proofErr w:type="spellStart"/>
-      <w:r>
-        <w:t>Dongalunnaru</w:t>
-      </w:r>
-      <w:proofErr w:type="spellEnd"/>
-      <w:r>
-        <w:t xml:space="preserve"> </w:t>
-      </w:r>
-      <w:proofErr w:type="spellStart"/>
-      <w:r>
-        <w:t>Jagratta</w:t>
-      </w:r>
-      <w:proofErr w:type="spellEnd"/>
+      <w:r>
+        <w:t>Dongalunnaru Jagratta</w:t>
+      </w:r>
     </w:p>
     <w:p>
       <w:r>
@@ -155,13 +117,8 @@
       </w:r>
     </w:p>
     <w:p>
-      <w:proofErr w:type="spellStart"/>
-      <w:r>
-        <w:t>Moonage</w:t>
-      </w:r>
-      <w:proofErr w:type="spellEnd"/>
-      <w:r>
-        <w:t xml:space="preserve"> Daydream</w:t>
+      <w:r>
+        <w:t>Moonage Daydream</w:t>
       </w:r>
     </w:p>
     <w:p>
@@ -265,11 +222,9 @@
           <w:numId w:val="1"/>
         </w:numPr>
       </w:pPr>
-      <w:proofErr w:type="spellStart"/>
       <w:r>
         <w:t>Nomadland</w:t>
       </w:r>
-      <w:proofErr w:type="spellEnd"/>
     </w:p>
     <w:p>
       <w:pPr>
@@ -1001,13 +956,8 @@
         </w:numPr>
       </w:pPr>
       <w:r>
-        <w:t>Ben-</w:t>
-      </w:r>
-      <w:proofErr w:type="spellStart"/>
-      <w:r>
-        <w:t>Hur</w:t>
-      </w:r>
-      <w:proofErr w:type="spellEnd"/>
+        <w:t>Ben-Hur</w:t>
+      </w:r>
     </w:p>
     <w:p>
       <w:pPr>
@@ -1392,6 +1342,204 @@
       </w:pPr>
       <w:r>
         <w:t>Sunrise</w:t>
+      </w:r>
+    </w:p>
+    <w:p>
+      <w:pPr>
+        <w:rPr>
+          <w:u w:val="single"/>
+        </w:rPr>
+      </w:pPr>
+      <w:r>
+        <w:rPr>
+          <w:u w:val="single"/>
+        </w:rPr>
+        <w:t>New Releases</w:t>
+      </w:r>
+    </w:p>
+    <w:p>
+      <w:r>
+        <w:t>Bullet Proof</w:t>
+      </w:r>
+    </w:p>
+    <w:p>
+      <w:r>
+        <w:t>The Munsters</w:t>
+      </w:r>
+    </w:p>
+    <w:p>
+      <w:r>
+        <w:t>Thor: Love and Thunder</w:t>
+      </w:r>
+    </w:p>
+    <w:p>
+      <w:r>
+        <w:t>Sound of Metal</w:t>
+      </w:r>
+    </w:p>
+    <w:p>
+      <w:r>
+        <w:t>Lost Illusions</w:t>
+      </w:r>
+    </w:p>
+    <w:p>
+      <w:r>
+        <w:t>Black Phone</w:t>
+      </w:r>
+    </w:p>
+    <w:p>
+      <w:r>
+        <w:t>Vengeance</w:t>
+      </w:r>
+    </w:p>
+    <w:p>
+      <w:r>
+        <w:t>The Reef: Stalked</w:t>
+      </w:r>
+    </w:p>
+    <w:p>
+      <w:r>
+        <w:t>Wrong Place</w:t>
+      </w:r>
+    </w:p>
+    <w:p>
+      <w:r>
+        <w:t>The Forgiven</w:t>
+      </w:r>
+    </w:p>
+    <w:p>
+      <w:r>
+        <w:t>Elvis</w:t>
+      </w:r>
+    </w:p>
+    <w:p>
+      <w:r>
+        <w:t>Lightyear</w:t>
+      </w:r>
+    </w:p>
+    <w:p>
+      <w:r>
+        <w:t>Where the Crawdads Sing</w:t>
+      </w:r>
+    </w:p>
+    <w:p>
+      <w:r>
+        <w:t>Happening</w:t>
+      </w:r>
+    </w:p>
+    <w:p>
+      <w:r>
+        <w:lastRenderedPageBreak/>
+        <w:t>Mrs. Harris Goes to Paris</w:t>
+      </w:r>
+    </w:p>
+    <w:p>
+      <w:r>
+        <w:t>Paradise Highway</w:t>
+      </w:r>
+    </w:p>
+    <w:p>
+      <w:r>
+        <w:t>Minions: The Rise of Gru</w:t>
+      </w:r>
+    </w:p>
+    <w:p>
+      <w:r>
+        <w:t>American Carnage</w:t>
+      </w:r>
+    </w:p>
+    <w:p>
+      <w:r>
+        <w:t>The Phantom of the Open</w:t>
+      </w:r>
+    </w:p>
+    <w:p>
+      <w:r>
+        <w:t>Murder at Yellowstone City</w:t>
+      </w:r>
+    </w:p>
+    <w:p>
+      <w:r>
+        <w:t>Mr. Malcom’s List</w:t>
+      </w:r>
+    </w:p>
+    <w:p>
+      <w:r>
+        <w:t>Frank &amp; Penelope</w:t>
+      </w:r>
+    </w:p>
+    <w:p>
+      <w:r>
+        <w:t>Jurassic World Dominion</w:t>
+      </w:r>
+    </w:p>
+    <w:p>
+      <w:r>
+        <w:t>Vivo</w:t>
+      </w:r>
+    </w:p>
+    <w:p>
+      <w:r>
+        <w:t>Nitram</w:t>
+      </w:r>
+    </w:p>
+    <w:p>
+      <w:r>
+        <w:t>Crimes of the Future</w:t>
+      </w:r>
+    </w:p>
+    <w:p>
+      <w:r>
+        <w:t>Hot Seat</w:t>
+      </w:r>
+    </w:p>
+    <w:p>
+      <w:r>
+        <w:t>Firestarter</w:t>
+      </w:r>
+    </w:p>
+    <w:p>
+      <w:r>
+        <w:t>Sonic the Hedgehog 2</w:t>
+      </w:r>
+    </w:p>
+    <w:p>
+      <w:r>
+        <w:t>Last Seen Alive</w:t>
+      </w:r>
+    </w:p>
+    <w:p>
+      <w:r>
+        <w:t>Harry Potter 20</w:t>
+      </w:r>
+      <w:r>
+        <w:rPr>
+          <w:vertAlign w:val="superscript"/>
+        </w:rPr>
+        <w:t>th</w:t>
+      </w:r>
+      <w:r>
+        <w:t xml:space="preserve"> Anniversary</w:t>
+      </w:r>
+    </w:p>
+    <w:p>
+      <w:r>
+        <w:t>Downton Abbey: A New Era</w:t>
+      </w:r>
+    </w:p>
+    <w:p>
+      <w:r>
+        <w:t>White Elephant</w:t>
+      </w:r>
+    </w:p>
+    <w:p>
+      <w:r>
+        <w:t>Charm City Kings</w:t>
+      </w:r>
+    </w:p>
+    <w:p>
+      <w:r>
+        <w:t>Cow</w:t>
       </w:r>
     </w:p>
     <w:sectPr>

</xml_diff>

<commit_message>
added another static list, changed some css elements, cleaned up some of the html code
</commit_message>
<xml_diff>
--- a/assets/Static Lists.docx
+++ b/assets/Static Lists.docx
@@ -1542,6 +1542,900 @@
         <w:t>Cow</w:t>
       </w:r>
     </w:p>
+    <w:p/>
+    <w:p>
+      <w:pPr>
+        <w:rPr>
+          <w:u w:val="single"/>
+        </w:rPr>
+      </w:pPr>
+      <w:r>
+        <w:rPr>
+          <w:u w:val="single"/>
+        </w:rPr>
+        <w:t>Movie Randomizer:</w:t>
+      </w:r>
+    </w:p>
+    <w:p>
+      <w:pPr>
+        <w:pStyle w:val="ListParagraph"/>
+        <w:numPr>
+          <w:ilvl w:val="0"/>
+          <w:numId w:val="2"/>
+        </w:numPr>
+      </w:pPr>
+      <w:r>
+        <w:t>Matrix</w:t>
+      </w:r>
+    </w:p>
+    <w:p>
+      <w:pPr>
+        <w:pStyle w:val="ListParagraph"/>
+        <w:numPr>
+          <w:ilvl w:val="0"/>
+          <w:numId w:val="2"/>
+        </w:numPr>
+      </w:pPr>
+      <w:r>
+        <w:t>Spider-Man</w:t>
+      </w:r>
+    </w:p>
+    <w:p>
+      <w:pPr>
+        <w:pStyle w:val="ListParagraph"/>
+        <w:numPr>
+          <w:ilvl w:val="0"/>
+          <w:numId w:val="2"/>
+        </w:numPr>
+      </w:pPr>
+      <w:r>
+        <w:t>The Amazing Spider-Man</w:t>
+      </w:r>
+    </w:p>
+    <w:p>
+      <w:pPr>
+        <w:pStyle w:val="ListParagraph"/>
+        <w:numPr>
+          <w:ilvl w:val="0"/>
+          <w:numId w:val="2"/>
+        </w:numPr>
+      </w:pPr>
+      <w:r>
+        <w:t>Interstellar</w:t>
+      </w:r>
+    </w:p>
+    <w:p>
+      <w:pPr>
+        <w:pStyle w:val="ListParagraph"/>
+        <w:numPr>
+          <w:ilvl w:val="0"/>
+          <w:numId w:val="2"/>
+        </w:numPr>
+      </w:pPr>
+      <w:r>
+        <w:t>The Martian</w:t>
+      </w:r>
+    </w:p>
+    <w:p>
+      <w:pPr>
+        <w:pStyle w:val="ListParagraph"/>
+        <w:numPr>
+          <w:ilvl w:val="0"/>
+          <w:numId w:val="2"/>
+        </w:numPr>
+      </w:pPr>
+      <w:r>
+        <w:t>The Disaster Artist</w:t>
+      </w:r>
+    </w:p>
+    <w:p>
+      <w:pPr>
+        <w:pStyle w:val="ListParagraph"/>
+        <w:numPr>
+          <w:ilvl w:val="0"/>
+          <w:numId w:val="2"/>
+        </w:numPr>
+      </w:pPr>
+      <w:r>
+        <w:t>Despicable Me</w:t>
+      </w:r>
+    </w:p>
+    <w:p>
+      <w:pPr>
+        <w:pStyle w:val="ListParagraph"/>
+        <w:numPr>
+          <w:ilvl w:val="0"/>
+          <w:numId w:val="2"/>
+        </w:numPr>
+      </w:pPr>
+      <w:r>
+        <w:t>Casablanca</w:t>
+      </w:r>
+    </w:p>
+    <w:p>
+      <w:pPr>
+        <w:pStyle w:val="ListParagraph"/>
+        <w:numPr>
+          <w:ilvl w:val="0"/>
+          <w:numId w:val="2"/>
+        </w:numPr>
+      </w:pPr>
+      <w:r>
+        <w:lastRenderedPageBreak/>
+        <w:t>Argo</w:t>
+      </w:r>
+    </w:p>
+    <w:p>
+      <w:pPr>
+        <w:pStyle w:val="ListParagraph"/>
+        <w:numPr>
+          <w:ilvl w:val="0"/>
+          <w:numId w:val="2"/>
+        </w:numPr>
+      </w:pPr>
+      <w:r>
+        <w:t>Crash</w:t>
+      </w:r>
+    </w:p>
+    <w:p>
+      <w:pPr>
+        <w:pStyle w:val="ListParagraph"/>
+        <w:numPr>
+          <w:ilvl w:val="0"/>
+          <w:numId w:val="2"/>
+        </w:numPr>
+      </w:pPr>
+      <w:r>
+        <w:t>Capote</w:t>
+      </w:r>
+    </w:p>
+    <w:p>
+      <w:pPr>
+        <w:pStyle w:val="ListParagraph"/>
+        <w:numPr>
+          <w:ilvl w:val="0"/>
+          <w:numId w:val="2"/>
+        </w:numPr>
+      </w:pPr>
+      <w:r>
+        <w:t>Mission Impossible: Rogue Nation</w:t>
+      </w:r>
+    </w:p>
+    <w:p>
+      <w:pPr>
+        <w:pStyle w:val="ListParagraph"/>
+        <w:numPr>
+          <w:ilvl w:val="0"/>
+          <w:numId w:val="2"/>
+        </w:numPr>
+      </w:pPr>
+      <w:r>
+        <w:t>Mission Impossible 2</w:t>
+      </w:r>
+    </w:p>
+    <w:p>
+      <w:pPr>
+        <w:pStyle w:val="ListParagraph"/>
+        <w:numPr>
+          <w:ilvl w:val="0"/>
+          <w:numId w:val="2"/>
+        </w:numPr>
+      </w:pPr>
+      <w:r>
+        <w:t>Sonic the Hedgehog</w:t>
+      </w:r>
+    </w:p>
+    <w:p>
+      <w:pPr>
+        <w:pStyle w:val="ListParagraph"/>
+        <w:numPr>
+          <w:ilvl w:val="0"/>
+          <w:numId w:val="2"/>
+        </w:numPr>
+      </w:pPr>
+      <w:r>
+        <w:t>Kingsman: The Secret Service</w:t>
+      </w:r>
+    </w:p>
+    <w:p>
+      <w:pPr>
+        <w:pStyle w:val="ListParagraph"/>
+        <w:numPr>
+          <w:ilvl w:val="0"/>
+          <w:numId w:val="2"/>
+        </w:numPr>
+      </w:pPr>
+      <w:r>
+        <w:t>Iron Man</w:t>
+      </w:r>
+    </w:p>
+    <w:p>
+      <w:pPr>
+        <w:pStyle w:val="ListParagraph"/>
+        <w:numPr>
+          <w:ilvl w:val="0"/>
+          <w:numId w:val="2"/>
+        </w:numPr>
+      </w:pPr>
+      <w:r>
+        <w:t>The Avengers</w:t>
+      </w:r>
+    </w:p>
+    <w:p>
+      <w:pPr>
+        <w:pStyle w:val="ListParagraph"/>
+        <w:numPr>
+          <w:ilvl w:val="0"/>
+          <w:numId w:val="2"/>
+        </w:numPr>
+      </w:pPr>
+      <w:r>
+        <w:t>Star Wars: Empire Strikes Back</w:t>
+      </w:r>
+    </w:p>
+    <w:p>
+      <w:pPr>
+        <w:pStyle w:val="ListParagraph"/>
+        <w:numPr>
+          <w:ilvl w:val="0"/>
+          <w:numId w:val="2"/>
+        </w:numPr>
+      </w:pPr>
+      <w:r>
+        <w:t>Blade Runner</w:t>
+      </w:r>
+    </w:p>
+    <w:p>
+      <w:pPr>
+        <w:pStyle w:val="ListParagraph"/>
+        <w:numPr>
+          <w:ilvl w:val="0"/>
+          <w:numId w:val="2"/>
+        </w:numPr>
+      </w:pPr>
+      <w:r>
+        <w:t>Dances With Wolves</w:t>
+      </w:r>
+    </w:p>
+    <w:p>
+      <w:pPr>
+        <w:pStyle w:val="ListParagraph"/>
+        <w:numPr>
+          <w:ilvl w:val="0"/>
+          <w:numId w:val="2"/>
+        </w:numPr>
+      </w:pPr>
+      <w:r>
+        <w:t>A Clockwork Orange</w:t>
+      </w:r>
+    </w:p>
+    <w:p>
+      <w:pPr>
+        <w:pStyle w:val="ListParagraph"/>
+        <w:numPr>
+          <w:ilvl w:val="0"/>
+          <w:numId w:val="2"/>
+        </w:numPr>
+      </w:pPr>
+      <w:r>
+        <w:t>Sharknado</w:t>
+      </w:r>
+    </w:p>
+    <w:p>
+      <w:pPr>
+        <w:pStyle w:val="ListParagraph"/>
+        <w:numPr>
+          <w:ilvl w:val="0"/>
+          <w:numId w:val="2"/>
+        </w:numPr>
+      </w:pPr>
+      <w:r>
+        <w:t>The Birds</w:t>
+      </w:r>
+    </w:p>
+    <w:p>
+      <w:pPr>
+        <w:pStyle w:val="ListParagraph"/>
+        <w:numPr>
+          <w:ilvl w:val="0"/>
+          <w:numId w:val="2"/>
+        </w:numPr>
+      </w:pPr>
+      <w:r>
+        <w:t>Silence of the Lambs</w:t>
+      </w:r>
+    </w:p>
+    <w:p>
+      <w:pPr>
+        <w:pStyle w:val="ListParagraph"/>
+        <w:numPr>
+          <w:ilvl w:val="0"/>
+          <w:numId w:val="2"/>
+        </w:numPr>
+      </w:pPr>
+      <w:r>
+        <w:t>Misery</w:t>
+      </w:r>
+    </w:p>
+    <w:p>
+      <w:pPr>
+        <w:pStyle w:val="ListParagraph"/>
+        <w:numPr>
+          <w:ilvl w:val="0"/>
+          <w:numId w:val="2"/>
+        </w:numPr>
+      </w:pPr>
+      <w:r>
+        <w:t>Psycho</w:t>
+      </w:r>
+    </w:p>
+    <w:p>
+      <w:pPr>
+        <w:pStyle w:val="ListParagraph"/>
+        <w:numPr>
+          <w:ilvl w:val="0"/>
+          <w:numId w:val="2"/>
+        </w:numPr>
+      </w:pPr>
+      <w:r>
+        <w:t>The Shining</w:t>
+      </w:r>
+    </w:p>
+    <w:p>
+      <w:pPr>
+        <w:pStyle w:val="ListParagraph"/>
+        <w:numPr>
+          <w:ilvl w:val="0"/>
+          <w:numId w:val="2"/>
+        </w:numPr>
+      </w:pPr>
+      <w:r>
+        <w:t>Lord of the Rings: Fellowship of the Ring</w:t>
+      </w:r>
+    </w:p>
+    <w:p>
+      <w:pPr>
+        <w:pStyle w:val="ListParagraph"/>
+        <w:numPr>
+          <w:ilvl w:val="0"/>
+          <w:numId w:val="2"/>
+        </w:numPr>
+      </w:pPr>
+      <w:r>
+        <w:t>Transporter</w:t>
+      </w:r>
+    </w:p>
+    <w:p>
+      <w:pPr>
+        <w:pStyle w:val="ListParagraph"/>
+        <w:numPr>
+          <w:ilvl w:val="0"/>
+          <w:numId w:val="2"/>
+        </w:numPr>
+      </w:pPr>
+      <w:r>
+        <w:t>Die Hard</w:t>
+      </w:r>
+    </w:p>
+    <w:p>
+      <w:pPr>
+        <w:pStyle w:val="ListParagraph"/>
+        <w:numPr>
+          <w:ilvl w:val="0"/>
+          <w:numId w:val="2"/>
+        </w:numPr>
+      </w:pPr>
+      <w:r>
+        <w:t>Galaxy Quest</w:t>
+      </w:r>
+    </w:p>
+    <w:p>
+      <w:pPr>
+        <w:pStyle w:val="ListParagraph"/>
+        <w:numPr>
+          <w:ilvl w:val="0"/>
+          <w:numId w:val="2"/>
+        </w:numPr>
+      </w:pPr>
+      <w:r>
+        <w:t>Toy Story</w:t>
+      </w:r>
+    </w:p>
+    <w:p>
+      <w:pPr>
+        <w:pStyle w:val="ListParagraph"/>
+        <w:numPr>
+          <w:ilvl w:val="0"/>
+          <w:numId w:val="2"/>
+        </w:numPr>
+      </w:pPr>
+      <w:r>
+        <w:t>Ocean’s Eleven</w:t>
+      </w:r>
+    </w:p>
+    <w:p>
+      <w:pPr>
+        <w:pStyle w:val="ListParagraph"/>
+        <w:numPr>
+          <w:ilvl w:val="0"/>
+          <w:numId w:val="2"/>
+        </w:numPr>
+      </w:pPr>
+      <w:r>
+        <w:t>Goldfinger</w:t>
+      </w:r>
+    </w:p>
+    <w:p>
+      <w:pPr>
+        <w:pStyle w:val="ListParagraph"/>
+        <w:numPr>
+          <w:ilvl w:val="0"/>
+          <w:numId w:val="2"/>
+        </w:numPr>
+      </w:pPr>
+      <w:r>
+        <w:t>Get Smart</w:t>
+      </w:r>
+    </w:p>
+    <w:p>
+      <w:pPr>
+        <w:pStyle w:val="ListParagraph"/>
+        <w:numPr>
+          <w:ilvl w:val="0"/>
+          <w:numId w:val="2"/>
+        </w:numPr>
+      </w:pPr>
+      <w:r>
+        <w:t>Casino Royale</w:t>
+      </w:r>
+    </w:p>
+    <w:p>
+      <w:pPr>
+        <w:pStyle w:val="ListParagraph"/>
+        <w:numPr>
+          <w:ilvl w:val="0"/>
+          <w:numId w:val="2"/>
+        </w:numPr>
+      </w:pPr>
+      <w:r>
+        <w:t>Knives Out</w:t>
+      </w:r>
+    </w:p>
+    <w:p>
+      <w:pPr>
+        <w:pStyle w:val="ListParagraph"/>
+        <w:numPr>
+          <w:ilvl w:val="0"/>
+          <w:numId w:val="2"/>
+        </w:numPr>
+      </w:pPr>
+      <w:r>
+        <w:t>Flubber</w:t>
+      </w:r>
+    </w:p>
+    <w:p>
+      <w:pPr>
+        <w:pStyle w:val="ListParagraph"/>
+        <w:numPr>
+          <w:ilvl w:val="0"/>
+          <w:numId w:val="2"/>
+        </w:numPr>
+      </w:pPr>
+      <w:r>
+        <w:t>Hook</w:t>
+      </w:r>
+    </w:p>
+    <w:p>
+      <w:pPr>
+        <w:pStyle w:val="ListParagraph"/>
+        <w:numPr>
+          <w:ilvl w:val="0"/>
+          <w:numId w:val="2"/>
+        </w:numPr>
+      </w:pPr>
+      <w:r>
+        <w:t>Jumanji</w:t>
+      </w:r>
+    </w:p>
+    <w:p>
+      <w:pPr>
+        <w:pStyle w:val="ListParagraph"/>
+        <w:numPr>
+          <w:ilvl w:val="0"/>
+          <w:numId w:val="2"/>
+        </w:numPr>
+      </w:pPr>
+      <w:r>
+        <w:t>Mrs. Doubtfire</w:t>
+      </w:r>
+    </w:p>
+    <w:p>
+      <w:pPr>
+        <w:pStyle w:val="ListParagraph"/>
+        <w:numPr>
+          <w:ilvl w:val="0"/>
+          <w:numId w:val="2"/>
+        </w:numPr>
+      </w:pPr>
+      <w:r>
+        <w:t>El Dorado</w:t>
+      </w:r>
+    </w:p>
+    <w:p>
+      <w:pPr>
+        <w:pStyle w:val="ListParagraph"/>
+        <w:numPr>
+          <w:ilvl w:val="0"/>
+          <w:numId w:val="2"/>
+        </w:numPr>
+      </w:pPr>
+      <w:r>
+        <w:t>Shrek</w:t>
+      </w:r>
+    </w:p>
+    <w:p>
+      <w:pPr>
+        <w:pStyle w:val="ListParagraph"/>
+        <w:numPr>
+          <w:ilvl w:val="0"/>
+          <w:numId w:val="2"/>
+        </w:numPr>
+      </w:pPr>
+      <w:r>
+        <w:t>Tarzan</w:t>
+      </w:r>
+    </w:p>
+    <w:p>
+      <w:pPr>
+        <w:pStyle w:val="ListParagraph"/>
+        <w:numPr>
+          <w:ilvl w:val="0"/>
+          <w:numId w:val="2"/>
+        </w:numPr>
+      </w:pPr>
+      <w:r>
+        <w:t>The Mummy</w:t>
+      </w:r>
+    </w:p>
+    <w:p>
+      <w:pPr>
+        <w:pStyle w:val="ListParagraph"/>
+        <w:numPr>
+          <w:ilvl w:val="0"/>
+          <w:numId w:val="2"/>
+        </w:numPr>
+      </w:pPr>
+      <w:r>
+        <w:t>Space Balls</w:t>
+      </w:r>
+    </w:p>
+    <w:p>
+      <w:pPr>
+        <w:pStyle w:val="ListParagraph"/>
+        <w:numPr>
+          <w:ilvl w:val="0"/>
+          <w:numId w:val="2"/>
+        </w:numPr>
+      </w:pPr>
+      <w:r>
+        <w:t>Robin Hood: Men in Tights</w:t>
+      </w:r>
+    </w:p>
+    <w:p>
+      <w:pPr>
+        <w:pStyle w:val="ListParagraph"/>
+        <w:numPr>
+          <w:ilvl w:val="0"/>
+          <w:numId w:val="2"/>
+        </w:numPr>
+      </w:pPr>
+      <w:r>
+        <w:t>The Evil Dead</w:t>
+      </w:r>
+    </w:p>
+    <w:p>
+      <w:pPr>
+        <w:pStyle w:val="ListParagraph"/>
+        <w:numPr>
+          <w:ilvl w:val="0"/>
+          <w:numId w:val="2"/>
+        </w:numPr>
+      </w:pPr>
+      <w:r>
+        <w:t>Get Out</w:t>
+      </w:r>
+    </w:p>
+    <w:p>
+      <w:pPr>
+        <w:pStyle w:val="ListParagraph"/>
+        <w:numPr>
+          <w:ilvl w:val="0"/>
+          <w:numId w:val="2"/>
+        </w:numPr>
+      </w:pPr>
+      <w:r>
+        <w:t>Nightmare on Elm Street</w:t>
+      </w:r>
+    </w:p>
+    <w:p>
+      <w:pPr>
+        <w:pStyle w:val="ListParagraph"/>
+        <w:numPr>
+          <w:ilvl w:val="0"/>
+          <w:numId w:val="2"/>
+        </w:numPr>
+      </w:pPr>
+      <w:r>
+        <w:t>Halloween</w:t>
+      </w:r>
+    </w:p>
+    <w:p>
+      <w:pPr>
+        <w:pStyle w:val="ListParagraph"/>
+        <w:numPr>
+          <w:ilvl w:val="0"/>
+          <w:numId w:val="2"/>
+        </w:numPr>
+      </w:pPr>
+      <w:r>
+        <w:lastRenderedPageBreak/>
+        <w:t>Hocus Pocus</w:t>
+      </w:r>
+    </w:p>
+    <w:p>
+      <w:pPr>
+        <w:pStyle w:val="ListParagraph"/>
+        <w:numPr>
+          <w:ilvl w:val="0"/>
+          <w:numId w:val="2"/>
+        </w:numPr>
+      </w:pPr>
+      <w:r>
+        <w:t>The Greatest Showman</w:t>
+      </w:r>
+    </w:p>
+    <w:p>
+      <w:pPr>
+        <w:pStyle w:val="ListParagraph"/>
+        <w:numPr>
+          <w:ilvl w:val="0"/>
+          <w:numId w:val="2"/>
+        </w:numPr>
+      </w:pPr>
+      <w:r>
+        <w:t>High School Musical</w:t>
+      </w:r>
+    </w:p>
+    <w:p>
+      <w:pPr>
+        <w:pStyle w:val="ListParagraph"/>
+        <w:numPr>
+          <w:ilvl w:val="0"/>
+          <w:numId w:val="2"/>
+        </w:numPr>
+      </w:pPr>
+      <w:r>
+        <w:t>Twilight</w:t>
+      </w:r>
+    </w:p>
+    <w:p>
+      <w:pPr>
+        <w:pStyle w:val="ListParagraph"/>
+        <w:numPr>
+          <w:ilvl w:val="0"/>
+          <w:numId w:val="2"/>
+        </w:numPr>
+      </w:pPr>
+      <w:r>
+        <w:t>Harry Potter and the Sorcerer’s Stone</w:t>
+      </w:r>
+    </w:p>
+    <w:p>
+      <w:pPr>
+        <w:pStyle w:val="ListParagraph"/>
+        <w:numPr>
+          <w:ilvl w:val="0"/>
+          <w:numId w:val="2"/>
+        </w:numPr>
+      </w:pPr>
+      <w:r>
+        <w:t>Harry Potter and the Goblet of Fire</w:t>
+      </w:r>
+    </w:p>
+    <w:p>
+      <w:pPr>
+        <w:pStyle w:val="ListParagraph"/>
+        <w:numPr>
+          <w:ilvl w:val="0"/>
+          <w:numId w:val="2"/>
+        </w:numPr>
+      </w:pPr>
+      <w:r>
+        <w:t>The Hunger Games</w:t>
+      </w:r>
+    </w:p>
+    <w:p>
+      <w:pPr>
+        <w:pStyle w:val="ListParagraph"/>
+        <w:numPr>
+          <w:ilvl w:val="0"/>
+          <w:numId w:val="2"/>
+        </w:numPr>
+      </w:pPr>
+      <w:r>
+        <w:t>Silver Linings Playbook</w:t>
+      </w:r>
+    </w:p>
+    <w:p>
+      <w:pPr>
+        <w:pStyle w:val="ListParagraph"/>
+        <w:numPr>
+          <w:ilvl w:val="0"/>
+          <w:numId w:val="2"/>
+        </w:numPr>
+      </w:pPr>
+      <w:r>
+        <w:t>Full Metal Jacket</w:t>
+      </w:r>
+    </w:p>
+    <w:p>
+      <w:pPr>
+        <w:pStyle w:val="ListParagraph"/>
+        <w:numPr>
+          <w:ilvl w:val="0"/>
+          <w:numId w:val="2"/>
+        </w:numPr>
+      </w:pPr>
+      <w:r>
+        <w:t>The Room</w:t>
+      </w:r>
+    </w:p>
+    <w:p>
+      <w:pPr>
+        <w:pStyle w:val="ListParagraph"/>
+        <w:numPr>
+          <w:ilvl w:val="0"/>
+          <w:numId w:val="2"/>
+        </w:numPr>
+      </w:pPr>
+      <w:r>
+        <w:t>Mortal Kombat</w:t>
+      </w:r>
+    </w:p>
+    <w:p>
+      <w:pPr>
+        <w:pStyle w:val="ListParagraph"/>
+        <w:numPr>
+          <w:ilvl w:val="0"/>
+          <w:numId w:val="2"/>
+        </w:numPr>
+      </w:pPr>
+      <w:r>
+        <w:t>Scary Movie</w:t>
+      </w:r>
+    </w:p>
+    <w:p>
+      <w:pPr>
+        <w:pStyle w:val="ListParagraph"/>
+        <w:numPr>
+          <w:ilvl w:val="0"/>
+          <w:numId w:val="2"/>
+        </w:numPr>
+      </w:pPr>
+      <w:r>
+        <w:t>Speed</w:t>
+      </w:r>
+    </w:p>
+    <w:p>
+      <w:pPr>
+        <w:pStyle w:val="ListParagraph"/>
+        <w:numPr>
+          <w:ilvl w:val="0"/>
+          <w:numId w:val="2"/>
+        </w:numPr>
+      </w:pPr>
+      <w:r>
+        <w:t>Point Break</w:t>
+      </w:r>
+    </w:p>
+    <w:p>
+      <w:pPr>
+        <w:pStyle w:val="ListParagraph"/>
+        <w:numPr>
+          <w:ilvl w:val="0"/>
+          <w:numId w:val="2"/>
+        </w:numPr>
+      </w:pPr>
+      <w:r>
+        <w:t>Doctor Sleep</w:t>
+      </w:r>
+    </w:p>
+    <w:p>
+      <w:pPr>
+        <w:pStyle w:val="ListParagraph"/>
+        <w:numPr>
+          <w:ilvl w:val="0"/>
+          <w:numId w:val="2"/>
+        </w:numPr>
+      </w:pPr>
+      <w:r>
+        <w:t>Batman Begins</w:t>
+      </w:r>
+    </w:p>
+    <w:p>
+      <w:pPr>
+        <w:pStyle w:val="ListParagraph"/>
+        <w:numPr>
+          <w:ilvl w:val="0"/>
+          <w:numId w:val="2"/>
+        </w:numPr>
+      </w:pPr>
+      <w:r>
+        <w:t>The Dark Knight</w:t>
+      </w:r>
+    </w:p>
+    <w:p>
+      <w:pPr>
+        <w:pStyle w:val="ListParagraph"/>
+        <w:numPr>
+          <w:ilvl w:val="0"/>
+          <w:numId w:val="2"/>
+        </w:numPr>
+      </w:pPr>
+      <w:r>
+        <w:t>Batman Returns</w:t>
+      </w:r>
+    </w:p>
+    <w:p>
+      <w:pPr>
+        <w:pStyle w:val="ListParagraph"/>
+        <w:numPr>
+          <w:ilvl w:val="0"/>
+          <w:numId w:val="2"/>
+        </w:numPr>
+      </w:pPr>
+      <w:r>
+        <w:t>She’s All That</w:t>
+      </w:r>
+    </w:p>
+    <w:p>
+      <w:pPr>
+        <w:pStyle w:val="ListParagraph"/>
+        <w:numPr>
+          <w:ilvl w:val="0"/>
+          <w:numId w:val="2"/>
+        </w:numPr>
+      </w:pPr>
+      <w:r>
+        <w:t>Not Another Teen Movie</w:t>
+      </w:r>
+    </w:p>
+    <w:p>
+      <w:pPr>
+        <w:pStyle w:val="ListParagraph"/>
+        <w:numPr>
+          <w:ilvl w:val="0"/>
+          <w:numId w:val="2"/>
+        </w:numPr>
+      </w:pPr>
+      <w:r>
+        <w:t>Godzilla</w:t>
+      </w:r>
+    </w:p>
+    <w:p>
+      <w:pPr>
+        <w:pStyle w:val="ListParagraph"/>
+        <w:numPr>
+          <w:ilvl w:val="0"/>
+          <w:numId w:val="2"/>
+        </w:numPr>
+      </w:pPr>
+      <w:r>
+        <w:t>Rocky</w:t>
+      </w:r>
+    </w:p>
+    <w:p/>
+    <w:p/>
     <w:sectPr>
       <w:pgSz w:w="12240" w:h="15840"/>
       <w:pgMar w:top="1440" w:right="1440" w:bottom="1440" w:left="1440" w:header="720" w:footer="720" w:gutter="0"/>
@@ -1643,8 +2537,100 @@
       </w:pPr>
     </w:lvl>
   </w:abstractNum>
+  <w:abstractNum w:abstractNumId="1" w15:restartNumberingAfterBreak="0">
+    <w:nsid w:val="69442D6C"/>
+    <w:multiLevelType w:val="hybridMultilevel"/>
+    <w:tmpl w:val="8EFAA6B4"/>
+    <w:lvl w:ilvl="0" w:tplc="40E85DFE">
+      <w:start w:val="1"/>
+      <w:numFmt w:val="decimal"/>
+      <w:lvlText w:val="%1."/>
+      <w:lvlJc w:val="left"/>
+      <w:pPr>
+        <w:ind w:left="720" w:hanging="360"/>
+      </w:pPr>
+      <w:rPr>
+        <w:rFonts w:hint="default"/>
+      </w:rPr>
+    </w:lvl>
+    <w:lvl w:ilvl="1" w:tplc="04090019" w:tentative="1">
+      <w:start w:val="1"/>
+      <w:numFmt w:val="lowerLetter"/>
+      <w:lvlText w:val="%2."/>
+      <w:lvlJc w:val="left"/>
+      <w:pPr>
+        <w:ind w:left="1440" w:hanging="360"/>
+      </w:pPr>
+    </w:lvl>
+    <w:lvl w:ilvl="2" w:tplc="0409001B" w:tentative="1">
+      <w:start w:val="1"/>
+      <w:numFmt w:val="lowerRoman"/>
+      <w:lvlText w:val="%3."/>
+      <w:lvlJc w:val="right"/>
+      <w:pPr>
+        <w:ind w:left="2160" w:hanging="180"/>
+      </w:pPr>
+    </w:lvl>
+    <w:lvl w:ilvl="3" w:tplc="0409000F" w:tentative="1">
+      <w:start w:val="1"/>
+      <w:numFmt w:val="decimal"/>
+      <w:lvlText w:val="%4."/>
+      <w:lvlJc w:val="left"/>
+      <w:pPr>
+        <w:ind w:left="2880" w:hanging="360"/>
+      </w:pPr>
+    </w:lvl>
+    <w:lvl w:ilvl="4" w:tplc="04090019" w:tentative="1">
+      <w:start w:val="1"/>
+      <w:numFmt w:val="lowerLetter"/>
+      <w:lvlText w:val="%5."/>
+      <w:lvlJc w:val="left"/>
+      <w:pPr>
+        <w:ind w:left="3600" w:hanging="360"/>
+      </w:pPr>
+    </w:lvl>
+    <w:lvl w:ilvl="5" w:tplc="0409001B" w:tentative="1">
+      <w:start w:val="1"/>
+      <w:numFmt w:val="lowerRoman"/>
+      <w:lvlText w:val="%6."/>
+      <w:lvlJc w:val="right"/>
+      <w:pPr>
+        <w:ind w:left="4320" w:hanging="180"/>
+      </w:pPr>
+    </w:lvl>
+    <w:lvl w:ilvl="6" w:tplc="0409000F" w:tentative="1">
+      <w:start w:val="1"/>
+      <w:numFmt w:val="decimal"/>
+      <w:lvlText w:val="%7."/>
+      <w:lvlJc w:val="left"/>
+      <w:pPr>
+        <w:ind w:left="5040" w:hanging="360"/>
+      </w:pPr>
+    </w:lvl>
+    <w:lvl w:ilvl="7" w:tplc="04090019" w:tentative="1">
+      <w:start w:val="1"/>
+      <w:numFmt w:val="lowerLetter"/>
+      <w:lvlText w:val="%8."/>
+      <w:lvlJc w:val="left"/>
+      <w:pPr>
+        <w:ind w:left="5760" w:hanging="360"/>
+      </w:pPr>
+    </w:lvl>
+    <w:lvl w:ilvl="8" w:tplc="0409001B" w:tentative="1">
+      <w:start w:val="1"/>
+      <w:numFmt w:val="lowerRoman"/>
+      <w:lvlText w:val="%9."/>
+      <w:lvlJc w:val="right"/>
+      <w:pPr>
+        <w:ind w:left="6480" w:hanging="180"/>
+      </w:pPr>
+    </w:lvl>
+  </w:abstractNum>
   <w:num w:numId="1" w16cid:durableId="1555192431">
     <w:abstractNumId w:val="0"/>
+  </w:num>
+  <w:num w:numId="2" w16cid:durableId="678048730">
+    <w:abstractNumId w:val="1"/>
   </w:num>
 </w:numbering>
 </file>

</xml_diff>

<commit_message>
added static lists to js via variables
</commit_message>
<xml_diff>
--- a/assets/Static Lists.docx
+++ b/assets/Static Lists.docx
@@ -1557,881 +1557,456 @@
       </w:r>
     </w:p>
     <w:p>
-      <w:pPr>
-        <w:pStyle w:val="ListParagraph"/>
-        <w:numPr>
-          <w:ilvl w:val="0"/>
-          <w:numId w:val="2"/>
-        </w:numPr>
-      </w:pPr>
+      <w:r>
+        <w:t>“</w:t>
+      </w:r>
       <w:r>
         <w:t>Matrix</w:t>
       </w:r>
-    </w:p>
-    <w:p>
-      <w:pPr>
-        <w:pStyle w:val="ListParagraph"/>
-        <w:numPr>
-          <w:ilvl w:val="0"/>
-          <w:numId w:val="2"/>
-        </w:numPr>
-      </w:pPr>
+      <w:r>
+        <w:t>”, “</w:t>
+      </w:r>
       <w:r>
         <w:t>Spider-Man</w:t>
       </w:r>
-    </w:p>
-    <w:p>
-      <w:pPr>
-        <w:pStyle w:val="ListParagraph"/>
-        <w:numPr>
-          <w:ilvl w:val="0"/>
-          <w:numId w:val="2"/>
-        </w:numPr>
-      </w:pPr>
+      <w:r>
+        <w:t>”, “</w:t>
+      </w:r>
       <w:r>
         <w:t>The Amazing Spider-Man</w:t>
       </w:r>
-    </w:p>
-    <w:p>
-      <w:pPr>
-        <w:pStyle w:val="ListParagraph"/>
-        <w:numPr>
-          <w:ilvl w:val="0"/>
-          <w:numId w:val="2"/>
-        </w:numPr>
-      </w:pPr>
+      <w:r>
+        <w:t>”, “</w:t>
+      </w:r>
       <w:r>
         <w:t>Interstellar</w:t>
       </w:r>
-    </w:p>
-    <w:p>
-      <w:pPr>
-        <w:pStyle w:val="ListParagraph"/>
-        <w:numPr>
-          <w:ilvl w:val="0"/>
-          <w:numId w:val="2"/>
-        </w:numPr>
-      </w:pPr>
+      <w:r>
+        <w:t>”, “</w:t>
+      </w:r>
       <w:r>
         <w:t>The Martian</w:t>
       </w:r>
-    </w:p>
-    <w:p>
-      <w:pPr>
-        <w:pStyle w:val="ListParagraph"/>
-        <w:numPr>
-          <w:ilvl w:val="0"/>
-          <w:numId w:val="2"/>
-        </w:numPr>
-      </w:pPr>
+      <w:r>
+        <w:t>”, “</w:t>
+      </w:r>
       <w:r>
         <w:t>The Disaster Artist</w:t>
       </w:r>
-    </w:p>
-    <w:p>
-      <w:pPr>
-        <w:pStyle w:val="ListParagraph"/>
-        <w:numPr>
-          <w:ilvl w:val="0"/>
-          <w:numId w:val="2"/>
-        </w:numPr>
-      </w:pPr>
+      <w:r>
+        <w:t>”, “</w:t>
+      </w:r>
       <w:r>
         <w:t>Despicable Me</w:t>
       </w:r>
-    </w:p>
-    <w:p>
-      <w:pPr>
-        <w:pStyle w:val="ListParagraph"/>
-        <w:numPr>
-          <w:ilvl w:val="0"/>
-          <w:numId w:val="2"/>
-        </w:numPr>
-      </w:pPr>
+      <w:r>
+        <w:t>”, “</w:t>
+      </w:r>
       <w:r>
         <w:t>Casablanca</w:t>
       </w:r>
-    </w:p>
-    <w:p>
-      <w:pPr>
-        <w:pStyle w:val="ListParagraph"/>
-        <w:numPr>
-          <w:ilvl w:val="0"/>
-          <w:numId w:val="2"/>
-        </w:numPr>
-      </w:pPr>
+      <w:r>
+        <w:t>”, “</w:t>
+      </w:r>
+      <w:r>
+        <w:t>Argo</w:t>
+      </w:r>
+      <w:r>
+        <w:t>”, “</w:t>
+      </w:r>
+      <w:r>
+        <w:t>Crash</w:t>
+      </w:r>
+      <w:r>
+        <w:t>”, “</w:t>
+      </w:r>
+      <w:r>
+        <w:t>Capote</w:t>
+      </w:r>
+      <w:r>
+        <w:t>”, “</w:t>
+      </w:r>
+      <w:r>
+        <w:t>Mission Impossible: Rogue Nation</w:t>
+      </w:r>
+      <w:r>
+        <w:t>”, “</w:t>
+      </w:r>
+      <w:r>
+        <w:t>Mission Impossible 2</w:t>
+      </w:r>
+      <w:r>
+        <w:t>”, “</w:t>
+      </w:r>
+      <w:r>
+        <w:t>Sonic the Hedgehog</w:t>
+      </w:r>
+      <w:r>
+        <w:t>”, “</w:t>
+      </w:r>
+      <w:r>
+        <w:t>Kingsman: The Secret Service</w:t>
+      </w:r>
+      <w:r>
+        <w:t>”, “</w:t>
+      </w:r>
+      <w:r>
+        <w:t>Iron Man</w:t>
+      </w:r>
+      <w:r>
+        <w:t>”, “T</w:t>
+      </w:r>
+      <w:r>
+        <w:t>he Avengers</w:t>
+      </w:r>
+      <w:r>
+        <w:t>”, “</w:t>
+      </w:r>
+      <w:r>
+        <w:t>Star Wars: Empire Strikes Back</w:t>
+      </w:r>
+      <w:r>
+        <w:t>”, “</w:t>
+      </w:r>
+      <w:r>
+        <w:t>Blade Runner</w:t>
+      </w:r>
+      <w:r>
+        <w:t>”, “</w:t>
+      </w:r>
+      <w:r>
+        <w:t>Dances With Wolves</w:t>
+      </w:r>
+      <w:r>
+        <w:t>”, “</w:t>
+      </w:r>
+      <w:r>
+        <w:t>A Clockwork Orange</w:t>
+      </w:r>
+      <w:r>
+        <w:t>”, “</w:t>
+      </w:r>
+      <w:r>
+        <w:t>Sharknado</w:t>
+      </w:r>
+      <w:r>
+        <w:t>”, “</w:t>
+      </w:r>
+      <w:r>
+        <w:t>The Birds</w:t>
+      </w:r>
+      <w:r>
+        <w:t>”, “</w:t>
+      </w:r>
+      <w:r>
+        <w:t>Silence of the Lambs</w:t>
+      </w:r>
+      <w:r>
+        <w:t>”, “</w:t>
+      </w:r>
+      <w:r>
+        <w:t>Misery</w:t>
+      </w:r>
+      <w:r>
+        <w:t>”,</w:t>
+      </w:r>
+      <w:r>
+        <w:t xml:space="preserve"> “</w:t>
+      </w:r>
+      <w:r>
+        <w:t>Psycho</w:t>
+      </w:r>
+      <w:r>
+        <w:t>”, “</w:t>
+      </w:r>
+      <w:r>
+        <w:t>The Shining</w:t>
+      </w:r>
+      <w:r>
+        <w:t>”, “</w:t>
+      </w:r>
+      <w:r>
+        <w:t>Lord of the Rings: Fellowship of the Ring</w:t>
+      </w:r>
+      <w:r>
+        <w:t>”, “</w:t>
+      </w:r>
+      <w:r>
+        <w:t>Transporter</w:t>
+      </w:r>
+      <w:r>
+        <w:t>”, “</w:t>
+      </w:r>
+      <w:r>
+        <w:t>Die Hard</w:t>
+      </w:r>
+      <w:r>
+        <w:t>”, “</w:t>
+      </w:r>
+      <w:r>
+        <w:t>Galaxy Quest</w:t>
+      </w:r>
+      <w:r>
+        <w:t>”, “</w:t>
+      </w:r>
+      <w:r>
+        <w:t>Toy Story</w:t>
+      </w:r>
+      <w:r>
+        <w:t>”, “</w:t>
+      </w:r>
+      <w:r>
+        <w:t>Ocean’s Eleven</w:t>
+      </w:r>
+      <w:r>
+        <w:t>”, “</w:t>
+      </w:r>
+      <w:r>
+        <w:t>Goldfinger</w:t>
+      </w:r>
+      <w:r>
+        <w:t>”, “</w:t>
+      </w:r>
+      <w:r>
+        <w:t>Get Smart</w:t>
+      </w:r>
+      <w:r>
+        <w:t>”, “</w:t>
+      </w:r>
+      <w:r>
+        <w:t>Casino Royale</w:t>
+      </w:r>
+      <w:r>
+        <w:t>”, “</w:t>
+      </w:r>
+      <w:r>
+        <w:t>Knives Out</w:t>
+      </w:r>
+      <w:r>
+        <w:t>”, “</w:t>
+      </w:r>
+      <w:r>
+        <w:t>Flubber</w:t>
+      </w:r>
+      <w:r>
+        <w:t>”, “</w:t>
+      </w:r>
+      <w:r>
+        <w:t>Hook</w:t>
+      </w:r>
+      <w:r>
+        <w:t>”, “</w:t>
+      </w:r>
+      <w:r>
+        <w:t>Jumanji</w:t>
+      </w:r>
+      <w:r>
+        <w:t>”, “</w:t>
+      </w:r>
+      <w:r>
+        <w:t>Mrs. Doubtfire</w:t>
+      </w:r>
+      <w:r>
+        <w:t>”, “</w:t>
+      </w:r>
+      <w:r>
+        <w:t xml:space="preserve">El </w:t>
+      </w:r>
       <w:r>
         <w:lastRenderedPageBreak/>
-        <w:t>Argo</w:t>
-      </w:r>
-    </w:p>
-    <w:p>
-      <w:pPr>
-        <w:pStyle w:val="ListParagraph"/>
-        <w:numPr>
-          <w:ilvl w:val="0"/>
-          <w:numId w:val="2"/>
-        </w:numPr>
-      </w:pPr>
-      <w:r>
-        <w:t>Crash</w:t>
-      </w:r>
-    </w:p>
-    <w:p>
-      <w:pPr>
-        <w:pStyle w:val="ListParagraph"/>
-        <w:numPr>
-          <w:ilvl w:val="0"/>
-          <w:numId w:val="2"/>
-        </w:numPr>
-      </w:pPr>
-      <w:r>
-        <w:t>Capote</w:t>
-      </w:r>
-    </w:p>
-    <w:p>
-      <w:pPr>
-        <w:pStyle w:val="ListParagraph"/>
-        <w:numPr>
-          <w:ilvl w:val="0"/>
-          <w:numId w:val="2"/>
-        </w:numPr>
-      </w:pPr>
-      <w:r>
-        <w:t>Mission Impossible: Rogue Nation</w:t>
-      </w:r>
-    </w:p>
-    <w:p>
-      <w:pPr>
-        <w:pStyle w:val="ListParagraph"/>
-        <w:numPr>
-          <w:ilvl w:val="0"/>
-          <w:numId w:val="2"/>
-        </w:numPr>
-      </w:pPr>
-      <w:r>
-        <w:t>Mission Impossible 2</w:t>
-      </w:r>
-    </w:p>
-    <w:p>
-      <w:pPr>
-        <w:pStyle w:val="ListParagraph"/>
-        <w:numPr>
-          <w:ilvl w:val="0"/>
-          <w:numId w:val="2"/>
-        </w:numPr>
-      </w:pPr>
-      <w:r>
-        <w:t>Sonic the Hedgehog</w:t>
-      </w:r>
-    </w:p>
-    <w:p>
-      <w:pPr>
-        <w:pStyle w:val="ListParagraph"/>
-        <w:numPr>
-          <w:ilvl w:val="0"/>
-          <w:numId w:val="2"/>
-        </w:numPr>
-      </w:pPr>
-      <w:r>
-        <w:t>Kingsman: The Secret Service</w:t>
-      </w:r>
-    </w:p>
-    <w:p>
-      <w:pPr>
-        <w:pStyle w:val="ListParagraph"/>
-        <w:numPr>
-          <w:ilvl w:val="0"/>
-          <w:numId w:val="2"/>
-        </w:numPr>
-      </w:pPr>
-      <w:r>
-        <w:t>Iron Man</w:t>
-      </w:r>
-    </w:p>
-    <w:p>
-      <w:pPr>
-        <w:pStyle w:val="ListParagraph"/>
-        <w:numPr>
-          <w:ilvl w:val="0"/>
-          <w:numId w:val="2"/>
-        </w:numPr>
-      </w:pPr>
-      <w:r>
-        <w:t>The Avengers</w:t>
-      </w:r>
-    </w:p>
-    <w:p>
-      <w:pPr>
-        <w:pStyle w:val="ListParagraph"/>
-        <w:numPr>
-          <w:ilvl w:val="0"/>
-          <w:numId w:val="2"/>
-        </w:numPr>
-      </w:pPr>
-      <w:r>
-        <w:t>Star Wars: Empire Strikes Back</w:t>
-      </w:r>
-    </w:p>
-    <w:p>
-      <w:pPr>
-        <w:pStyle w:val="ListParagraph"/>
-        <w:numPr>
-          <w:ilvl w:val="0"/>
-          <w:numId w:val="2"/>
-        </w:numPr>
-      </w:pPr>
-      <w:r>
-        <w:t>Blade Runner</w:t>
-      </w:r>
-    </w:p>
-    <w:p>
-      <w:pPr>
-        <w:pStyle w:val="ListParagraph"/>
-        <w:numPr>
-          <w:ilvl w:val="0"/>
-          <w:numId w:val="2"/>
-        </w:numPr>
-      </w:pPr>
-      <w:r>
-        <w:t>Dances With Wolves</w:t>
-      </w:r>
-    </w:p>
-    <w:p>
-      <w:pPr>
-        <w:pStyle w:val="ListParagraph"/>
-        <w:numPr>
-          <w:ilvl w:val="0"/>
-          <w:numId w:val="2"/>
-        </w:numPr>
-      </w:pPr>
-      <w:r>
-        <w:t>A Clockwork Orange</w:t>
-      </w:r>
-    </w:p>
-    <w:p>
-      <w:pPr>
-        <w:pStyle w:val="ListParagraph"/>
-        <w:numPr>
-          <w:ilvl w:val="0"/>
-          <w:numId w:val="2"/>
-        </w:numPr>
-      </w:pPr>
-      <w:r>
-        <w:t>Sharknado</w:t>
-      </w:r>
-    </w:p>
-    <w:p>
-      <w:pPr>
-        <w:pStyle w:val="ListParagraph"/>
-        <w:numPr>
-          <w:ilvl w:val="0"/>
-          <w:numId w:val="2"/>
-        </w:numPr>
-      </w:pPr>
-      <w:r>
-        <w:t>The Birds</w:t>
-      </w:r>
-    </w:p>
-    <w:p>
-      <w:pPr>
-        <w:pStyle w:val="ListParagraph"/>
-        <w:numPr>
-          <w:ilvl w:val="0"/>
-          <w:numId w:val="2"/>
-        </w:numPr>
-      </w:pPr>
-      <w:r>
-        <w:t>Silence of the Lambs</w:t>
-      </w:r>
-    </w:p>
-    <w:p>
-      <w:pPr>
-        <w:pStyle w:val="ListParagraph"/>
-        <w:numPr>
-          <w:ilvl w:val="0"/>
-          <w:numId w:val="2"/>
-        </w:numPr>
-      </w:pPr>
-      <w:r>
-        <w:t>Misery</w:t>
-      </w:r>
-    </w:p>
-    <w:p>
-      <w:pPr>
-        <w:pStyle w:val="ListParagraph"/>
-        <w:numPr>
-          <w:ilvl w:val="0"/>
-          <w:numId w:val="2"/>
-        </w:numPr>
-      </w:pPr>
-      <w:r>
-        <w:t>Psycho</w:t>
-      </w:r>
-    </w:p>
-    <w:p>
-      <w:pPr>
-        <w:pStyle w:val="ListParagraph"/>
-        <w:numPr>
-          <w:ilvl w:val="0"/>
-          <w:numId w:val="2"/>
-        </w:numPr>
-      </w:pPr>
-      <w:r>
-        <w:t>The Shining</w:t>
-      </w:r>
-    </w:p>
-    <w:p>
-      <w:pPr>
-        <w:pStyle w:val="ListParagraph"/>
-        <w:numPr>
-          <w:ilvl w:val="0"/>
-          <w:numId w:val="2"/>
-        </w:numPr>
-      </w:pPr>
-      <w:r>
-        <w:t>Lord of the Rings: Fellowship of the Ring</w:t>
-      </w:r>
-    </w:p>
-    <w:p>
-      <w:pPr>
-        <w:pStyle w:val="ListParagraph"/>
-        <w:numPr>
-          <w:ilvl w:val="0"/>
-          <w:numId w:val="2"/>
-        </w:numPr>
-      </w:pPr>
-      <w:r>
-        <w:t>Transporter</w:t>
-      </w:r>
-    </w:p>
-    <w:p>
-      <w:pPr>
-        <w:pStyle w:val="ListParagraph"/>
-        <w:numPr>
-          <w:ilvl w:val="0"/>
-          <w:numId w:val="2"/>
-        </w:numPr>
-      </w:pPr>
-      <w:r>
-        <w:t>Die Hard</w:t>
-      </w:r>
-    </w:p>
-    <w:p>
-      <w:pPr>
-        <w:pStyle w:val="ListParagraph"/>
-        <w:numPr>
-          <w:ilvl w:val="0"/>
-          <w:numId w:val="2"/>
-        </w:numPr>
-      </w:pPr>
-      <w:r>
-        <w:t>Galaxy Quest</w:t>
-      </w:r>
-    </w:p>
-    <w:p>
-      <w:pPr>
-        <w:pStyle w:val="ListParagraph"/>
-        <w:numPr>
-          <w:ilvl w:val="0"/>
-          <w:numId w:val="2"/>
-        </w:numPr>
-      </w:pPr>
-      <w:r>
-        <w:t>Toy Story</w:t>
-      </w:r>
-    </w:p>
-    <w:p>
-      <w:pPr>
-        <w:pStyle w:val="ListParagraph"/>
-        <w:numPr>
-          <w:ilvl w:val="0"/>
-          <w:numId w:val="2"/>
-        </w:numPr>
-      </w:pPr>
-      <w:r>
-        <w:t>Ocean’s Eleven</w:t>
-      </w:r>
-    </w:p>
-    <w:p>
-      <w:pPr>
-        <w:pStyle w:val="ListParagraph"/>
-        <w:numPr>
-          <w:ilvl w:val="0"/>
-          <w:numId w:val="2"/>
-        </w:numPr>
-      </w:pPr>
-      <w:r>
-        <w:t>Goldfinger</w:t>
-      </w:r>
-    </w:p>
-    <w:p>
-      <w:pPr>
-        <w:pStyle w:val="ListParagraph"/>
-        <w:numPr>
-          <w:ilvl w:val="0"/>
-          <w:numId w:val="2"/>
-        </w:numPr>
-      </w:pPr>
-      <w:r>
-        <w:t>Get Smart</w:t>
-      </w:r>
-    </w:p>
-    <w:p>
-      <w:pPr>
-        <w:pStyle w:val="ListParagraph"/>
-        <w:numPr>
-          <w:ilvl w:val="0"/>
-          <w:numId w:val="2"/>
-        </w:numPr>
-      </w:pPr>
-      <w:r>
-        <w:t>Casino Royale</w:t>
-      </w:r>
-    </w:p>
-    <w:p>
-      <w:pPr>
-        <w:pStyle w:val="ListParagraph"/>
-        <w:numPr>
-          <w:ilvl w:val="0"/>
-          <w:numId w:val="2"/>
-        </w:numPr>
-      </w:pPr>
-      <w:r>
-        <w:t>Knives Out</w:t>
-      </w:r>
-    </w:p>
-    <w:p>
-      <w:pPr>
-        <w:pStyle w:val="ListParagraph"/>
-        <w:numPr>
-          <w:ilvl w:val="0"/>
-          <w:numId w:val="2"/>
-        </w:numPr>
-      </w:pPr>
-      <w:r>
-        <w:t>Flubber</w:t>
-      </w:r>
-    </w:p>
-    <w:p>
-      <w:pPr>
-        <w:pStyle w:val="ListParagraph"/>
-        <w:numPr>
-          <w:ilvl w:val="0"/>
-          <w:numId w:val="2"/>
-        </w:numPr>
-      </w:pPr>
-      <w:r>
-        <w:t>Hook</w:t>
-      </w:r>
-    </w:p>
-    <w:p>
-      <w:pPr>
-        <w:pStyle w:val="ListParagraph"/>
-        <w:numPr>
-          <w:ilvl w:val="0"/>
-          <w:numId w:val="2"/>
-        </w:numPr>
-      </w:pPr>
-      <w:r>
-        <w:t>Jumanji</w:t>
-      </w:r>
-    </w:p>
-    <w:p>
-      <w:pPr>
-        <w:pStyle w:val="ListParagraph"/>
-        <w:numPr>
-          <w:ilvl w:val="0"/>
-          <w:numId w:val="2"/>
-        </w:numPr>
-      </w:pPr>
-      <w:r>
-        <w:t>Mrs. Doubtfire</w:t>
-      </w:r>
-    </w:p>
-    <w:p>
-      <w:pPr>
-        <w:pStyle w:val="ListParagraph"/>
-        <w:numPr>
-          <w:ilvl w:val="0"/>
-          <w:numId w:val="2"/>
-        </w:numPr>
-      </w:pPr>
-      <w:r>
-        <w:t>El Dorado</w:t>
-      </w:r>
-    </w:p>
-    <w:p>
-      <w:pPr>
-        <w:pStyle w:val="ListParagraph"/>
-        <w:numPr>
-          <w:ilvl w:val="0"/>
-          <w:numId w:val="2"/>
-        </w:numPr>
-      </w:pPr>
+        <w:t>Dorado</w:t>
+      </w:r>
+      <w:r>
+        <w:t>”, “</w:t>
+      </w:r>
       <w:r>
         <w:t>Shrek</w:t>
       </w:r>
-    </w:p>
-    <w:p>
-      <w:pPr>
-        <w:pStyle w:val="ListParagraph"/>
-        <w:numPr>
-          <w:ilvl w:val="0"/>
-          <w:numId w:val="2"/>
-        </w:numPr>
-      </w:pPr>
+      <w:r>
+        <w:t>”, “</w:t>
+      </w:r>
       <w:r>
         <w:t>Tarzan</w:t>
       </w:r>
-    </w:p>
-    <w:p>
-      <w:pPr>
-        <w:pStyle w:val="ListParagraph"/>
-        <w:numPr>
-          <w:ilvl w:val="0"/>
-          <w:numId w:val="2"/>
-        </w:numPr>
-      </w:pPr>
+      <w:r>
+        <w:t>”, “</w:t>
+      </w:r>
       <w:r>
         <w:t>The Mummy</w:t>
       </w:r>
-    </w:p>
-    <w:p>
-      <w:pPr>
-        <w:pStyle w:val="ListParagraph"/>
-        <w:numPr>
-          <w:ilvl w:val="0"/>
-          <w:numId w:val="2"/>
-        </w:numPr>
-      </w:pPr>
+      <w:r>
+        <w:t>”, “</w:t>
+      </w:r>
       <w:r>
         <w:t>Space Balls</w:t>
       </w:r>
-    </w:p>
-    <w:p>
-      <w:pPr>
-        <w:pStyle w:val="ListParagraph"/>
-        <w:numPr>
-          <w:ilvl w:val="0"/>
-          <w:numId w:val="2"/>
-        </w:numPr>
-      </w:pPr>
+      <w:r>
+        <w:t>”, “</w:t>
+      </w:r>
       <w:r>
         <w:t>Robin Hood: Men in Tights</w:t>
       </w:r>
-    </w:p>
-    <w:p>
-      <w:pPr>
-        <w:pStyle w:val="ListParagraph"/>
-        <w:numPr>
-          <w:ilvl w:val="0"/>
-          <w:numId w:val="2"/>
-        </w:numPr>
-      </w:pPr>
+      <w:r>
+        <w:t>”, “</w:t>
+      </w:r>
       <w:r>
         <w:t>The Evil Dead</w:t>
       </w:r>
-    </w:p>
-    <w:p>
-      <w:pPr>
-        <w:pStyle w:val="ListParagraph"/>
-        <w:numPr>
-          <w:ilvl w:val="0"/>
-          <w:numId w:val="2"/>
-        </w:numPr>
-      </w:pPr>
+      <w:r>
+        <w:t>”, “</w:t>
+      </w:r>
       <w:r>
         <w:t>Get Out</w:t>
       </w:r>
-    </w:p>
-    <w:p>
-      <w:pPr>
-        <w:pStyle w:val="ListParagraph"/>
-        <w:numPr>
-          <w:ilvl w:val="0"/>
-          <w:numId w:val="2"/>
-        </w:numPr>
-      </w:pPr>
+      <w:r>
+        <w:t>”, “</w:t>
+      </w:r>
       <w:r>
         <w:t>Nightmare on Elm Street</w:t>
       </w:r>
-    </w:p>
-    <w:p>
-      <w:pPr>
-        <w:pStyle w:val="ListParagraph"/>
-        <w:numPr>
-          <w:ilvl w:val="0"/>
-          <w:numId w:val="2"/>
-        </w:numPr>
-      </w:pPr>
+      <w:r>
+        <w:t>”, “</w:t>
+      </w:r>
       <w:r>
         <w:t>Halloween</w:t>
       </w:r>
-    </w:p>
-    <w:p>
-      <w:pPr>
-        <w:pStyle w:val="ListParagraph"/>
-        <w:numPr>
-          <w:ilvl w:val="0"/>
-          <w:numId w:val="2"/>
-        </w:numPr>
-      </w:pPr>
-      <w:r>
-        <w:lastRenderedPageBreak/>
+      <w:r>
+        <w:t>”, “</w:t>
+      </w:r>
+      <w:r>
         <w:t>Hocus Pocus</w:t>
       </w:r>
-    </w:p>
-    <w:p>
-      <w:pPr>
-        <w:pStyle w:val="ListParagraph"/>
-        <w:numPr>
-          <w:ilvl w:val="0"/>
-          <w:numId w:val="2"/>
-        </w:numPr>
-      </w:pPr>
+      <w:r>
+        <w:t>”, “</w:t>
+      </w:r>
       <w:r>
         <w:t>The Greatest Showman</w:t>
       </w:r>
-    </w:p>
-    <w:p>
-      <w:pPr>
-        <w:pStyle w:val="ListParagraph"/>
-        <w:numPr>
-          <w:ilvl w:val="0"/>
-          <w:numId w:val="2"/>
-        </w:numPr>
-      </w:pPr>
+      <w:r>
+        <w:t>”, “</w:t>
+      </w:r>
       <w:r>
         <w:t>High School Musical</w:t>
       </w:r>
-    </w:p>
-    <w:p>
-      <w:pPr>
-        <w:pStyle w:val="ListParagraph"/>
-        <w:numPr>
-          <w:ilvl w:val="0"/>
-          <w:numId w:val="2"/>
-        </w:numPr>
-      </w:pPr>
+      <w:r>
+        <w:t>”, “</w:t>
+      </w:r>
       <w:r>
         <w:t>Twilight</w:t>
       </w:r>
-    </w:p>
-    <w:p>
-      <w:pPr>
-        <w:pStyle w:val="ListParagraph"/>
-        <w:numPr>
-          <w:ilvl w:val="0"/>
-          <w:numId w:val="2"/>
-        </w:numPr>
-      </w:pPr>
+      <w:r>
+        <w:t>”, “</w:t>
+      </w:r>
       <w:r>
         <w:t>Harry Potter and the Sorcerer’s Stone</w:t>
       </w:r>
-    </w:p>
-    <w:p>
-      <w:pPr>
-        <w:pStyle w:val="ListParagraph"/>
-        <w:numPr>
-          <w:ilvl w:val="0"/>
-          <w:numId w:val="2"/>
-        </w:numPr>
-      </w:pPr>
+      <w:r>
+        <w:t>”, “</w:t>
+      </w:r>
       <w:r>
         <w:t>Harry Potter and the Goblet of Fire</w:t>
       </w:r>
-    </w:p>
-    <w:p>
-      <w:pPr>
-        <w:pStyle w:val="ListParagraph"/>
-        <w:numPr>
-          <w:ilvl w:val="0"/>
-          <w:numId w:val="2"/>
-        </w:numPr>
-      </w:pPr>
+      <w:r>
+        <w:t>”, “</w:t>
+      </w:r>
       <w:r>
         <w:t>The Hunger Games</w:t>
       </w:r>
-    </w:p>
-    <w:p>
-      <w:pPr>
-        <w:pStyle w:val="ListParagraph"/>
-        <w:numPr>
-          <w:ilvl w:val="0"/>
-          <w:numId w:val="2"/>
-        </w:numPr>
-      </w:pPr>
+      <w:r>
+        <w:t>”, “</w:t>
+      </w:r>
       <w:r>
         <w:t>Silver Linings Playbook</w:t>
       </w:r>
-    </w:p>
-    <w:p>
-      <w:pPr>
-        <w:pStyle w:val="ListParagraph"/>
-        <w:numPr>
-          <w:ilvl w:val="0"/>
-          <w:numId w:val="2"/>
-        </w:numPr>
-      </w:pPr>
+      <w:r>
+        <w:t>”,</w:t>
+      </w:r>
+      <w:r>
+        <w:t xml:space="preserve"> “</w:t>
+      </w:r>
       <w:r>
         <w:t>Full Metal Jacket</w:t>
       </w:r>
-    </w:p>
-    <w:p>
-      <w:pPr>
-        <w:pStyle w:val="ListParagraph"/>
-        <w:numPr>
-          <w:ilvl w:val="0"/>
-          <w:numId w:val="2"/>
-        </w:numPr>
-      </w:pPr>
+      <w:r>
+        <w:t>”, “</w:t>
+      </w:r>
       <w:r>
         <w:t>The Room</w:t>
       </w:r>
-    </w:p>
-    <w:p>
-      <w:pPr>
-        <w:pStyle w:val="ListParagraph"/>
-        <w:numPr>
-          <w:ilvl w:val="0"/>
-          <w:numId w:val="2"/>
-        </w:numPr>
-      </w:pPr>
+      <w:r>
+        <w:t>”, “</w:t>
+      </w:r>
       <w:r>
         <w:t>Mortal Kombat</w:t>
       </w:r>
-    </w:p>
-    <w:p>
-      <w:pPr>
-        <w:pStyle w:val="ListParagraph"/>
-        <w:numPr>
-          <w:ilvl w:val="0"/>
-          <w:numId w:val="2"/>
-        </w:numPr>
-      </w:pPr>
+      <w:r>
+        <w:t>”, “</w:t>
+      </w:r>
       <w:r>
         <w:t>Scary Movie</w:t>
       </w:r>
-    </w:p>
-    <w:p>
-      <w:pPr>
-        <w:pStyle w:val="ListParagraph"/>
-        <w:numPr>
-          <w:ilvl w:val="0"/>
-          <w:numId w:val="2"/>
-        </w:numPr>
-      </w:pPr>
+      <w:r>
+        <w:t>”, “</w:t>
+      </w:r>
       <w:r>
         <w:t>Speed</w:t>
       </w:r>
-    </w:p>
-    <w:p>
-      <w:pPr>
-        <w:pStyle w:val="ListParagraph"/>
-        <w:numPr>
-          <w:ilvl w:val="0"/>
-          <w:numId w:val="2"/>
-        </w:numPr>
-      </w:pPr>
+      <w:r>
+        <w:t>”, “</w:t>
+      </w:r>
       <w:r>
         <w:t>Point Break</w:t>
       </w:r>
-    </w:p>
-    <w:p>
-      <w:pPr>
-        <w:pStyle w:val="ListParagraph"/>
-        <w:numPr>
-          <w:ilvl w:val="0"/>
-          <w:numId w:val="2"/>
-        </w:numPr>
-      </w:pPr>
+      <w:r>
+        <w:t>”, “</w:t>
+      </w:r>
       <w:r>
         <w:t>Doctor Sleep</w:t>
       </w:r>
-    </w:p>
-    <w:p>
-      <w:pPr>
-        <w:pStyle w:val="ListParagraph"/>
-        <w:numPr>
-          <w:ilvl w:val="0"/>
-          <w:numId w:val="2"/>
-        </w:numPr>
-      </w:pPr>
+      <w:r>
+        <w:t>”, “</w:t>
+      </w:r>
       <w:r>
         <w:t>Batman Begins</w:t>
       </w:r>
-    </w:p>
-    <w:p>
-      <w:pPr>
-        <w:pStyle w:val="ListParagraph"/>
-        <w:numPr>
-          <w:ilvl w:val="0"/>
-          <w:numId w:val="2"/>
-        </w:numPr>
-      </w:pPr>
+      <w:r>
+        <w:t>”, “</w:t>
+      </w:r>
       <w:r>
         <w:t>The Dark Knight</w:t>
       </w:r>
-    </w:p>
-    <w:p>
-      <w:pPr>
-        <w:pStyle w:val="ListParagraph"/>
-        <w:numPr>
-          <w:ilvl w:val="0"/>
-          <w:numId w:val="2"/>
-        </w:numPr>
-      </w:pPr>
+      <w:r>
+        <w:t>”, “</w:t>
+      </w:r>
       <w:r>
         <w:t>Batman Returns</w:t>
       </w:r>
-    </w:p>
-    <w:p>
-      <w:pPr>
-        <w:pStyle w:val="ListParagraph"/>
-        <w:numPr>
-          <w:ilvl w:val="0"/>
-          <w:numId w:val="2"/>
-        </w:numPr>
-      </w:pPr>
+      <w:r>
+        <w:t>”, “</w:t>
+      </w:r>
       <w:r>
         <w:t>She’s All That</w:t>
       </w:r>
-    </w:p>
-    <w:p>
-      <w:pPr>
-        <w:pStyle w:val="ListParagraph"/>
-        <w:numPr>
-          <w:ilvl w:val="0"/>
-          <w:numId w:val="2"/>
-        </w:numPr>
-      </w:pPr>
+      <w:r>
+        <w:t>”, “</w:t>
+      </w:r>
       <w:r>
         <w:t>Not Another Teen Movie</w:t>
       </w:r>
-    </w:p>
-    <w:p>
-      <w:pPr>
-        <w:pStyle w:val="ListParagraph"/>
-        <w:numPr>
-          <w:ilvl w:val="0"/>
-          <w:numId w:val="2"/>
-        </w:numPr>
-      </w:pPr>
+      <w:r>
+        <w:t>”, “</w:t>
+      </w:r>
       <w:r>
         <w:t>Godzilla</w:t>
       </w:r>
-    </w:p>
-    <w:p>
-      <w:pPr>
-        <w:pStyle w:val="ListParagraph"/>
-        <w:numPr>
-          <w:ilvl w:val="0"/>
-          <w:numId w:val="2"/>
-        </w:numPr>
-      </w:pPr>
+      <w:r>
+        <w:t>”, “</w:t>
+      </w:r>
       <w:r>
         <w:t>Rocky</w:t>
+      </w:r>
+      <w:r>
+        <w:t>”</w:t>
       </w:r>
     </w:p>
     <w:p/>

</xml_diff>